<commit_message>
check in after meeting with Kim. TVCG changes not reflected in thesis.
</commit_message>
<xml_diff>
--- a/rmd/amendments_response.docx
+++ b/rmd/amendments_response.docx
@@ -10,10 +10,7 @@
         <w:t xml:space="preserve">Thesis </w:t>
       </w:r>
       <w:r>
-        <w:t>Examination</w:t>
-      </w:r>
-      <w:r>
-        <w:t xml:space="preserve"> </w:t>
+        <w:t xml:space="preserve">Examination </w:t>
       </w:r>
       <w:r>
         <w:t>Amendments</w:t>
@@ -25,26 +22,7 @@
         <w:pStyle w:val="Heading2"/>
       </w:pPr>
       <w:r>
-        <w:t xml:space="preserve">Professor </w:t>
-      </w:r>
-      <w:proofErr w:type="spellStart"/>
-      <w:r>
-        <w:t>Doina</w:t>
-      </w:r>
-      <w:proofErr w:type="spellEnd"/>
-      <w:r>
-        <w:t xml:space="preserve"> </w:t>
-      </w:r>
-      <w:proofErr w:type="spellStart"/>
-      <w:r>
-        <w:t>Caragea</w:t>
-      </w:r>
-      <w:proofErr w:type="spellEnd"/>
-      <w:r>
-        <w:t xml:space="preserve">, </w:t>
-      </w:r>
-      <w:r>
-        <w:t>Kansas State University</w:t>
+        <w:t>Professor Doina Caragea, Kansas State University</w:t>
       </w:r>
     </w:p>
     <w:p/>
@@ -81,25 +59,7 @@
           <w:sz w:val="24"/>
           <w:szCs w:val="24"/>
         </w:rPr>
-        <w:t xml:space="preserve">In response to Professor </w:t>
-      </w:r>
-      <w:proofErr w:type="spellStart"/>
-      <w:r>
-        <w:rPr>
-          <w:rFonts w:ascii="Calibri" w:hAnsi="Calibri" w:cs="Calibri"/>
-          <w:sz w:val="24"/>
-          <w:szCs w:val="24"/>
-        </w:rPr>
-        <w:t>Caragea’s</w:t>
-      </w:r>
-      <w:proofErr w:type="spellEnd"/>
-      <w:r>
-        <w:rPr>
-          <w:rFonts w:ascii="Calibri" w:hAnsi="Calibri" w:cs="Calibri"/>
-          <w:sz w:val="24"/>
-          <w:szCs w:val="24"/>
-        </w:rPr>
-        <w:t xml:space="preserve"> suggested amendments the following changes have been made:</w:t>
+        <w:t>In response to Professor Caragea’s suggested amendments the following changes have been made:</w:t>
       </w:r>
     </w:p>
     <w:p>
@@ -227,23 +187,7 @@
                 <w:sz w:val="24"/>
                 <w:szCs w:val="24"/>
               </w:rPr>
-              <w:t>insights for RQ 3, similar to what was done</w:t>
-            </w:r>
-            <w:r>
-              <w:rPr>
-                <w:rFonts w:ascii="Calibri" w:hAnsi="Calibri" w:cs="Calibri"/>
-                <w:sz w:val="24"/>
-                <w:szCs w:val="24"/>
-              </w:rPr>
-              <w:t xml:space="preserve"> </w:t>
-            </w:r>
-            <w:r>
-              <w:rPr>
-                <w:rFonts w:ascii="Calibri" w:hAnsi="Calibri" w:cs="Calibri"/>
-                <w:sz w:val="24"/>
-                <w:szCs w:val="24"/>
-              </w:rPr>
-              <w:t>for RQ 1 and RQ 2.</w:t>
+              <w:t>insights for RQ 3, similar to what was done for RQ 1 and RQ 2.</w:t>
             </w:r>
           </w:p>
         </w:tc>
@@ -295,63 +239,27 @@
                 <w:sz w:val="24"/>
                 <w:szCs w:val="24"/>
               </w:rPr>
-              <w:t xml:space="preserve">Chapter 1, on the first page of the Introduction: "Wickham and </w:t>
-            </w:r>
-            <w:proofErr w:type="spellStart"/>
-            <w:r>
-              <w:rPr>
-                <w:rFonts w:ascii="Calibri" w:hAnsi="Calibri" w:cs="Calibri"/>
-                <w:sz w:val="24"/>
-                <w:szCs w:val="24"/>
-              </w:rPr>
-              <w:t>Grolemund</w:t>
-            </w:r>
-            <w:proofErr w:type="spellEnd"/>
-            <w:r>
-              <w:rPr>
-                <w:rFonts w:ascii="Calibri" w:hAnsi="Calibri" w:cs="Calibri"/>
-                <w:sz w:val="24"/>
-                <w:szCs w:val="24"/>
-              </w:rPr>
-              <w:t xml:space="preserve"> (2017) describes" -</w:t>
-            </w:r>
-          </w:p>
-          <w:p>
-            <w:pPr>
-              <w:autoSpaceDE w:val="0"/>
-              <w:autoSpaceDN w:val="0"/>
-              <w:adjustRightInd w:val="0"/>
-              <w:rPr>
-                <w:rFonts w:ascii="Calibri" w:hAnsi="Calibri" w:cs="Calibri"/>
-                <w:sz w:val="24"/>
-                <w:szCs w:val="24"/>
-              </w:rPr>
-            </w:pPr>
-            <w:r>
-              <w:rPr>
-                <w:rFonts w:ascii="Calibri" w:hAnsi="Calibri" w:cs="Calibri"/>
-                <w:sz w:val="24"/>
-                <w:szCs w:val="24"/>
-              </w:rPr>
-              <w:t xml:space="preserve">&gt; "Wickham and </w:t>
-            </w:r>
-            <w:proofErr w:type="spellStart"/>
-            <w:r>
-              <w:rPr>
-                <w:rFonts w:ascii="Calibri" w:hAnsi="Calibri" w:cs="Calibri"/>
-                <w:sz w:val="24"/>
-                <w:szCs w:val="24"/>
-              </w:rPr>
-              <w:t>Grolemund</w:t>
-            </w:r>
-            <w:proofErr w:type="spellEnd"/>
-            <w:r>
-              <w:rPr>
-                <w:rFonts w:ascii="Calibri" w:hAnsi="Calibri" w:cs="Calibri"/>
-                <w:sz w:val="24"/>
-                <w:szCs w:val="24"/>
-              </w:rPr>
-              <w:t xml:space="preserve"> (2017) describe"</w:t>
+              <w:t>Chapter 1, on the first page of the Introduction: "Wickham and Grolemund (2017) describes" -</w:t>
+            </w:r>
+          </w:p>
+          <w:p>
+            <w:pPr>
+              <w:autoSpaceDE w:val="0"/>
+              <w:autoSpaceDN w:val="0"/>
+              <w:adjustRightInd w:val="0"/>
+              <w:rPr>
+                <w:rFonts w:ascii="Calibri" w:hAnsi="Calibri" w:cs="Calibri"/>
+                <w:sz w:val="24"/>
+                <w:szCs w:val="24"/>
+              </w:rPr>
+            </w:pPr>
+            <w:r>
+              <w:rPr>
+                <w:rFonts w:ascii="Calibri" w:hAnsi="Calibri" w:cs="Calibri"/>
+                <w:sz w:val="24"/>
+                <w:szCs w:val="24"/>
+              </w:rPr>
+              <w:t>&gt; "Wickham and Grolemund (2017) describe"</w:t>
             </w:r>
           </w:p>
         </w:tc>
@@ -428,15 +336,7 @@
                 <w:sz w:val="24"/>
                 <w:szCs w:val="24"/>
               </w:rPr>
-              <w:t>This has been fixed</w:t>
-            </w:r>
-            <w:r>
-              <w:rPr>
-                <w:rFonts w:ascii="Calibri" w:hAnsi="Calibri" w:cs="Calibri"/>
-                <w:sz w:val="24"/>
-                <w:szCs w:val="24"/>
-              </w:rPr>
-              <w:t>.</w:t>
+              <w:t>This has been fixed.</w:t>
             </w:r>
           </w:p>
         </w:tc>
@@ -504,25 +404,7 @@
                 <w:sz w:val="24"/>
                 <w:szCs w:val="24"/>
               </w:rPr>
-              <w:t xml:space="preserve"> </w:t>
-            </w:r>
-            <w:proofErr w:type="gramStart"/>
-            <w:r>
-              <w:rPr>
-                <w:rFonts w:ascii="Calibri" w:hAnsi="Calibri" w:cs="Calibri"/>
-                <w:sz w:val="24"/>
-                <w:szCs w:val="24"/>
-              </w:rPr>
-              <w:t>has</w:t>
-            </w:r>
-            <w:proofErr w:type="gramEnd"/>
-            <w:r>
-              <w:rPr>
-                <w:rFonts w:ascii="Calibri" w:hAnsi="Calibri" w:cs="Calibri"/>
-                <w:sz w:val="24"/>
-                <w:szCs w:val="24"/>
-              </w:rPr>
-              <w:t xml:space="preserve"> been better in</w:t>
+              <w:t xml:space="preserve"> has been better in</w:t>
             </w:r>
             <w:r>
               <w:rPr>
@@ -577,327 +459,35 @@
                 <w:sz w:val="24"/>
                 <w:szCs w:val="24"/>
               </w:rPr>
-              <w:t>Chapter 2, Section 2.4 - "Definitions and surveys of quality metrics for the distortion of</w:t>
-            </w:r>
-            <w:r>
-              <w:rPr>
-                <w:rFonts w:ascii="Calibri" w:hAnsi="Calibri" w:cs="Calibri"/>
-                <w:sz w:val="24"/>
-                <w:szCs w:val="24"/>
-              </w:rPr>
-              <w:t xml:space="preserve"> </w:t>
-            </w:r>
-            <w:r>
-              <w:rPr>
-                <w:rFonts w:ascii="Calibri" w:hAnsi="Calibri" w:cs="Calibri"/>
-                <w:sz w:val="24"/>
-                <w:szCs w:val="24"/>
-              </w:rPr>
-              <w:t>nonlinear reduction are</w:t>
-            </w:r>
-            <w:r>
-              <w:rPr>
-                <w:rFonts w:ascii="Calibri" w:hAnsi="Calibri" w:cs="Calibri"/>
-                <w:sz w:val="24"/>
-                <w:szCs w:val="24"/>
-              </w:rPr>
-              <w:t xml:space="preserve"> </w:t>
-            </w:r>
-            <w:r>
-              <w:rPr>
-                <w:rFonts w:ascii="Calibri" w:hAnsi="Calibri" w:cs="Calibri"/>
-                <w:sz w:val="24"/>
-                <w:szCs w:val="24"/>
-              </w:rPr>
-              <w:t xml:space="preserve">given in </w:t>
-            </w:r>
-            <w:proofErr w:type="spellStart"/>
-            <w:r>
-              <w:rPr>
-                <w:rFonts w:ascii="Calibri" w:hAnsi="Calibri" w:cs="Calibri"/>
-                <w:sz w:val="24"/>
-                <w:szCs w:val="24"/>
-              </w:rPr>
-              <w:t>Bertini</w:t>
-            </w:r>
-            <w:proofErr w:type="spellEnd"/>
-            <w:r>
-              <w:rPr>
-                <w:rFonts w:ascii="Calibri" w:hAnsi="Calibri" w:cs="Calibri"/>
-                <w:sz w:val="24"/>
-                <w:szCs w:val="24"/>
-              </w:rPr>
-              <w:t xml:space="preserve"> et al. (2011). The latest, most comprehensive quantitative surveys are discussed</w:t>
-            </w:r>
-            <w:r>
-              <w:rPr>
-                <w:rFonts w:ascii="Calibri" w:hAnsi="Calibri" w:cs="Calibri"/>
-                <w:sz w:val="24"/>
-                <w:szCs w:val="24"/>
-              </w:rPr>
-              <w:t xml:space="preserve"> </w:t>
-            </w:r>
-            <w:r>
-              <w:rPr>
-                <w:rFonts w:ascii="Calibri" w:hAnsi="Calibri" w:cs="Calibri"/>
-                <w:sz w:val="24"/>
-                <w:szCs w:val="24"/>
-              </w:rPr>
-              <w:t xml:space="preserve">in </w:t>
-            </w:r>
-            <w:proofErr w:type="spellStart"/>
-            <w:r>
-              <w:rPr>
-                <w:rFonts w:ascii="Calibri" w:hAnsi="Calibri" w:cs="Calibri"/>
-                <w:sz w:val="24"/>
-                <w:szCs w:val="24"/>
-              </w:rPr>
-              <w:t>Espadoto</w:t>
-            </w:r>
-            <w:proofErr w:type="spellEnd"/>
-            <w:r>
-              <w:rPr>
-                <w:rFonts w:ascii="Calibri" w:hAnsi="Calibri" w:cs="Calibri"/>
-                <w:sz w:val="24"/>
-                <w:szCs w:val="24"/>
-              </w:rPr>
-              <w:t xml:space="preserve"> et al. (2021) and </w:t>
-            </w:r>
-            <w:proofErr w:type="spellStart"/>
-            <w:r>
-              <w:rPr>
-                <w:rFonts w:ascii="Calibri" w:hAnsi="Calibri" w:cs="Calibri"/>
-                <w:sz w:val="24"/>
-                <w:szCs w:val="24"/>
-              </w:rPr>
-              <w:t>Nonato</w:t>
-            </w:r>
-            <w:proofErr w:type="spellEnd"/>
-            <w:r>
-              <w:rPr>
-                <w:rFonts w:ascii="Calibri" w:hAnsi="Calibri" w:cs="Calibri"/>
-                <w:sz w:val="24"/>
-                <w:szCs w:val="24"/>
-              </w:rPr>
-              <w:t xml:space="preserve"> and </w:t>
-            </w:r>
-            <w:proofErr w:type="spellStart"/>
-            <w:r>
-              <w:rPr>
-                <w:rFonts w:ascii="Calibri" w:hAnsi="Calibri" w:cs="Calibri"/>
-                <w:sz w:val="24"/>
-                <w:szCs w:val="24"/>
-              </w:rPr>
-              <w:t>Aupetit</w:t>
-            </w:r>
-            <w:proofErr w:type="spellEnd"/>
-            <w:r>
-              <w:rPr>
-                <w:rFonts w:ascii="Calibri" w:hAnsi="Calibri" w:cs="Calibri"/>
-                <w:sz w:val="24"/>
-                <w:szCs w:val="24"/>
-              </w:rPr>
-              <w:t xml:space="preserve"> (2018)."</w:t>
-            </w:r>
-          </w:p>
-          <w:p>
-            <w:pPr>
-              <w:autoSpaceDE w:val="0"/>
-              <w:autoSpaceDN w:val="0"/>
-              <w:adjustRightInd w:val="0"/>
-              <w:rPr>
-                <w:rFonts w:ascii="Calibri" w:hAnsi="Calibri" w:cs="Calibri"/>
-                <w:sz w:val="24"/>
-                <w:szCs w:val="24"/>
-              </w:rPr>
-            </w:pPr>
-            <w:r>
-              <w:rPr>
-                <w:rFonts w:ascii="Calibri" w:hAnsi="Calibri" w:cs="Calibri"/>
-                <w:sz w:val="24"/>
-                <w:szCs w:val="24"/>
-              </w:rPr>
-              <w:t xml:space="preserve">- I would say "given by </w:t>
-            </w:r>
-            <w:proofErr w:type="spellStart"/>
-            <w:r>
-              <w:rPr>
-                <w:rFonts w:ascii="Calibri" w:hAnsi="Calibri" w:cs="Calibri"/>
-                <w:sz w:val="24"/>
-                <w:szCs w:val="24"/>
-              </w:rPr>
-              <w:t>Bertini</w:t>
-            </w:r>
-            <w:proofErr w:type="spellEnd"/>
-            <w:r>
-              <w:rPr>
-                <w:rFonts w:ascii="Calibri" w:hAnsi="Calibri" w:cs="Calibri"/>
-                <w:sz w:val="24"/>
-                <w:szCs w:val="24"/>
-              </w:rPr>
-              <w:t xml:space="preserve"> et al.</w:t>
-            </w:r>
-            <w:r>
-              <w:rPr>
-                <w:rFonts w:ascii="Calibri" w:hAnsi="Calibri" w:cs="Calibri"/>
-                <w:sz w:val="24"/>
-                <w:szCs w:val="24"/>
-              </w:rPr>
-              <w:t xml:space="preserve"> </w:t>
-            </w:r>
-            <w:r>
-              <w:rPr>
-                <w:rFonts w:ascii="Calibri" w:hAnsi="Calibri" w:cs="Calibri"/>
-                <w:sz w:val="24"/>
-                <w:szCs w:val="24"/>
-              </w:rPr>
-              <w:t xml:space="preserve">(2011)" and "discussed by </w:t>
-            </w:r>
-            <w:proofErr w:type="spellStart"/>
-            <w:r>
-              <w:rPr>
-                <w:rFonts w:ascii="Calibri" w:hAnsi="Calibri" w:cs="Calibri"/>
-                <w:sz w:val="24"/>
-                <w:szCs w:val="24"/>
-              </w:rPr>
-              <w:t>Espadoto</w:t>
-            </w:r>
-            <w:proofErr w:type="spellEnd"/>
-            <w:r>
-              <w:rPr>
-                <w:rFonts w:ascii="Calibri" w:hAnsi="Calibri" w:cs="Calibri"/>
-                <w:sz w:val="24"/>
-                <w:szCs w:val="24"/>
-              </w:rPr>
-              <w:t xml:space="preserve"> et al. (2021) and </w:t>
-            </w:r>
-            <w:proofErr w:type="spellStart"/>
-            <w:r>
-              <w:rPr>
-                <w:rFonts w:ascii="Calibri" w:hAnsi="Calibri" w:cs="Calibri"/>
-                <w:sz w:val="24"/>
-                <w:szCs w:val="24"/>
-              </w:rPr>
-              <w:t>Nonato</w:t>
-            </w:r>
-            <w:proofErr w:type="spellEnd"/>
-            <w:r>
-              <w:rPr>
-                <w:rFonts w:ascii="Calibri" w:hAnsi="Calibri" w:cs="Calibri"/>
-                <w:sz w:val="24"/>
-                <w:szCs w:val="24"/>
-              </w:rPr>
-              <w:t xml:space="preserve"> and </w:t>
-            </w:r>
-            <w:proofErr w:type="spellStart"/>
-            <w:r>
-              <w:rPr>
-                <w:rFonts w:ascii="Calibri" w:hAnsi="Calibri" w:cs="Calibri"/>
-                <w:sz w:val="24"/>
-                <w:szCs w:val="24"/>
-              </w:rPr>
-              <w:t>Aupetit</w:t>
-            </w:r>
-            <w:proofErr w:type="spellEnd"/>
-            <w:r>
-              <w:rPr>
-                <w:rFonts w:ascii="Calibri" w:hAnsi="Calibri" w:cs="Calibri"/>
-                <w:sz w:val="24"/>
-                <w:szCs w:val="24"/>
-              </w:rPr>
-              <w:t xml:space="preserve"> (2018)." </w:t>
-            </w:r>
-            <w:proofErr w:type="spellStart"/>
-            <w:proofErr w:type="gramStart"/>
-            <w:r>
-              <w:rPr>
-                <w:rFonts w:ascii="Calibri" w:hAnsi="Calibri" w:cs="Calibri"/>
-                <w:sz w:val="24"/>
-                <w:szCs w:val="24"/>
-              </w:rPr>
-              <w:t>Alternatively,if</w:t>
-            </w:r>
-            <w:proofErr w:type="spellEnd"/>
-            <w:proofErr w:type="gramEnd"/>
-            <w:r>
-              <w:rPr>
-                <w:rFonts w:ascii="Calibri" w:hAnsi="Calibri" w:cs="Calibri"/>
-                <w:sz w:val="24"/>
-                <w:szCs w:val="24"/>
-              </w:rPr>
-              <w:t xml:space="preserve"> you want to refer to the work, you could say "given in (</w:t>
-            </w:r>
-            <w:proofErr w:type="spellStart"/>
-            <w:r>
-              <w:rPr>
-                <w:rFonts w:ascii="Calibri" w:hAnsi="Calibri" w:cs="Calibri"/>
-                <w:sz w:val="24"/>
-                <w:szCs w:val="24"/>
-              </w:rPr>
-              <w:t>Bertini</w:t>
-            </w:r>
-            <w:proofErr w:type="spellEnd"/>
-            <w:r>
-              <w:rPr>
-                <w:rFonts w:ascii="Calibri" w:hAnsi="Calibri" w:cs="Calibri"/>
-                <w:sz w:val="24"/>
-                <w:szCs w:val="24"/>
-              </w:rPr>
-              <w:t xml:space="preserve"> et al 2011)" and "discussed in(</w:t>
-            </w:r>
-            <w:proofErr w:type="spellStart"/>
-            <w:r>
-              <w:rPr>
-                <w:rFonts w:ascii="Calibri" w:hAnsi="Calibri" w:cs="Calibri"/>
-                <w:sz w:val="24"/>
-                <w:szCs w:val="24"/>
-              </w:rPr>
-              <w:t>Espadoto</w:t>
-            </w:r>
-            <w:proofErr w:type="spellEnd"/>
-            <w:r>
-              <w:rPr>
-                <w:rFonts w:ascii="Calibri" w:hAnsi="Calibri" w:cs="Calibri"/>
-                <w:sz w:val="24"/>
-                <w:szCs w:val="24"/>
-              </w:rPr>
-              <w:t xml:space="preserve"> et al 2021) and (</w:t>
-            </w:r>
-            <w:proofErr w:type="spellStart"/>
-            <w:r>
-              <w:rPr>
-                <w:rFonts w:ascii="Calibri" w:hAnsi="Calibri" w:cs="Calibri"/>
-                <w:sz w:val="24"/>
-                <w:szCs w:val="24"/>
-              </w:rPr>
-              <w:t>Nonato</w:t>
-            </w:r>
-            <w:proofErr w:type="spellEnd"/>
-            <w:r>
-              <w:rPr>
-                <w:rFonts w:ascii="Calibri" w:hAnsi="Calibri" w:cs="Calibri"/>
-                <w:sz w:val="24"/>
-                <w:szCs w:val="24"/>
-              </w:rPr>
-              <w:t xml:space="preserve"> and </w:t>
-            </w:r>
-            <w:proofErr w:type="spellStart"/>
-            <w:r>
-              <w:rPr>
-                <w:rFonts w:ascii="Calibri" w:hAnsi="Calibri" w:cs="Calibri"/>
-                <w:sz w:val="24"/>
-                <w:szCs w:val="24"/>
-              </w:rPr>
-              <w:t>Aupetit</w:t>
-            </w:r>
-            <w:proofErr w:type="spellEnd"/>
-            <w:r>
-              <w:rPr>
-                <w:rFonts w:ascii="Calibri" w:hAnsi="Calibri" w:cs="Calibri"/>
-                <w:sz w:val="24"/>
-                <w:szCs w:val="24"/>
-              </w:rPr>
-              <w:t xml:space="preserve"> 2018)." I found this in other places </w:t>
+              <w:t>Chapter 2, Section 2.4 - "Definitions and surveys of quality metrics for the distortion of nonlinear reduction are given in Bertini et al. (2011). The latest, most comprehensive quantitative surveys are discussed in Espadoto et al. (2021) and Nonato and Aupetit (2018)."</w:t>
+            </w:r>
+          </w:p>
+          <w:p>
+            <w:pPr>
+              <w:autoSpaceDE w:val="0"/>
+              <w:autoSpaceDN w:val="0"/>
+              <w:adjustRightInd w:val="0"/>
+              <w:rPr>
+                <w:rFonts w:ascii="Calibri" w:hAnsi="Calibri" w:cs="Calibri"/>
+                <w:sz w:val="24"/>
+                <w:szCs w:val="24"/>
+              </w:rPr>
+            </w:pPr>
+            <w:r>
+              <w:rPr>
+                <w:rFonts w:ascii="Calibri" w:hAnsi="Calibri" w:cs="Calibri"/>
+                <w:sz w:val="24"/>
+                <w:szCs w:val="24"/>
+              </w:rPr>
+              <w:t>- I would say "given by Bertini et al.</w:t>
+            </w:r>
+            <w:r>
+              <w:rPr>
+                <w:rFonts w:ascii="Calibri" w:hAnsi="Calibri" w:cs="Calibri"/>
+                <w:sz w:val="24"/>
+                <w:szCs w:val="24"/>
+              </w:rPr>
+              <w:t xml:space="preserve"> (2011)" and "discussed by Espadoto et al. (2021) and Nonato and Aupetit (2018)." Alternatively,if you want to refer to the work, you could say "given in (Bertini et al 2011)" and "discussed in(Espadoto et al 2021) and (Nonato and Aupetit 2018)." I found this in other places </w:t>
             </w:r>
             <w:r>
               <w:rPr>
@@ -906,23 +496,7 @@
                 <w:szCs w:val="24"/>
               </w:rPr>
               <w:lastRenderedPageBreak/>
-              <w:t>throughout</w:t>
-            </w:r>
-            <w:r>
-              <w:rPr>
-                <w:rFonts w:ascii="Calibri" w:hAnsi="Calibri" w:cs="Calibri"/>
-                <w:sz w:val="24"/>
-                <w:szCs w:val="24"/>
-              </w:rPr>
-              <w:t xml:space="preserve"> </w:t>
-            </w:r>
-            <w:r>
-              <w:rPr>
-                <w:rFonts w:ascii="Calibri" w:hAnsi="Calibri" w:cs="Calibri"/>
-                <w:sz w:val="24"/>
-                <w:szCs w:val="24"/>
-              </w:rPr>
-              <w:t>the thesis. Please consider changing consistently everywhere.</w:t>
+              <w:t>throughout the thesis. Please consider changing consistently everywhere.</w:t>
             </w:r>
           </w:p>
         </w:tc>
@@ -1023,41 +597,13 @@
                 <w:szCs w:val="24"/>
               </w:rPr>
             </w:pPr>
-            <w:proofErr w:type="gramStart"/>
-            <w:r>
-              <w:rPr>
-                <w:rFonts w:ascii="Calibri" w:hAnsi="Calibri" w:cs="Calibri"/>
-                <w:sz w:val="24"/>
-                <w:szCs w:val="24"/>
-              </w:rPr>
-              <w:t>Also</w:t>
-            </w:r>
-            <w:proofErr w:type="gramEnd"/>
-            <w:r>
-              <w:rPr>
-                <w:rFonts w:ascii="Calibri" w:hAnsi="Calibri" w:cs="Calibri"/>
-                <w:sz w:val="24"/>
-                <w:szCs w:val="24"/>
-              </w:rPr>
-              <w:t xml:space="preserve"> as citation style, you have something like (</w:t>
-            </w:r>
-            <w:proofErr w:type="spellStart"/>
-            <w:r>
-              <w:rPr>
-                <w:rFonts w:ascii="Calibri" w:hAnsi="Calibri" w:cs="Calibri"/>
-                <w:sz w:val="24"/>
-                <w:szCs w:val="24"/>
-              </w:rPr>
-              <w:t>Lubischew</w:t>
-            </w:r>
-            <w:proofErr w:type="spellEnd"/>
-            <w:r>
-              <w:rPr>
-                <w:rFonts w:ascii="Calibri" w:hAnsi="Calibri" w:cs="Calibri"/>
-                <w:sz w:val="24"/>
-                <w:szCs w:val="24"/>
-              </w:rPr>
-              <w:t xml:space="preserve"> (1962)) in some places. It should be</w:t>
+            <w:r>
+              <w:rPr>
+                <w:rFonts w:ascii="Calibri" w:hAnsi="Calibri" w:cs="Calibri"/>
+                <w:sz w:val="24"/>
+                <w:szCs w:val="24"/>
+              </w:rPr>
+              <w:t>Also as citation style, you have something like (Lubischew (1962)) in some places. It should be</w:t>
             </w:r>
             <w:r>
               <w:rPr>
@@ -1073,25 +619,7 @@
                 <w:sz w:val="24"/>
                 <w:szCs w:val="24"/>
               </w:rPr>
-              <w:t>(</w:t>
-            </w:r>
-            <w:proofErr w:type="spellStart"/>
-            <w:r>
-              <w:rPr>
-                <w:rFonts w:ascii="Calibri" w:hAnsi="Calibri" w:cs="Calibri"/>
-                <w:sz w:val="24"/>
-                <w:szCs w:val="24"/>
-              </w:rPr>
-              <w:t>Lubischew</w:t>
-            </w:r>
-            <w:proofErr w:type="spellEnd"/>
-            <w:r>
-              <w:rPr>
-                <w:rFonts w:ascii="Calibri" w:hAnsi="Calibri" w:cs="Calibri"/>
-                <w:sz w:val="24"/>
-                <w:szCs w:val="24"/>
-              </w:rPr>
-              <w:t xml:space="preserve"> 1962). Please change everywhere in the thesis</w:t>
+              <w:t>(Lubischew 1962). Please change everywhere in the thesis</w:t>
             </w:r>
           </w:p>
         </w:tc>
@@ -1176,23 +704,7 @@
                 <w:sz w:val="24"/>
                 <w:szCs w:val="24"/>
               </w:rPr>
-              <w:t xml:space="preserve">I have removed the figure from </w:t>
-            </w:r>
-            <w:r>
-              <w:rPr>
-                <w:rFonts w:ascii="Calibri" w:hAnsi="Calibri" w:cs="Calibri"/>
-                <w:sz w:val="24"/>
-                <w:szCs w:val="24"/>
-              </w:rPr>
-              <w:t>Ribeiro et al.</w:t>
-            </w:r>
-            <w:r>
-              <w:rPr>
-                <w:rFonts w:ascii="Calibri" w:hAnsi="Calibri" w:cs="Calibri"/>
-                <w:sz w:val="24"/>
-                <w:szCs w:val="24"/>
-              </w:rPr>
-              <w:t xml:space="preserve"> and produced a similar mock up of non-linear classification boundaries</w:t>
+              <w:t>I have removed the figure from Ribeiro et al. and produced a similar mock up of non-linear classification boundaries</w:t>
             </w:r>
             <w:r>
               <w:rPr>
@@ -1227,72 +739,32 @@
                 <w:sz w:val="24"/>
                 <w:szCs w:val="24"/>
               </w:rPr>
-              <w:t>I would use capital letter when referring to specific chapters, sections or figures in the text</w:t>
-            </w:r>
-            <w:r>
-              <w:rPr>
-                <w:rFonts w:ascii="Calibri" w:hAnsi="Calibri" w:cs="Calibri"/>
-                <w:sz w:val="24"/>
-                <w:szCs w:val="24"/>
-              </w:rPr>
-              <w:t xml:space="preserve"> </w:t>
-            </w:r>
-            <w:r>
-              <w:rPr>
-                <w:rFonts w:ascii="Calibri" w:hAnsi="Calibri" w:cs="Calibri"/>
-                <w:sz w:val="24"/>
-                <w:szCs w:val="24"/>
-              </w:rPr>
-              <w:t>(similar to proper names). For example, on the first page of Chapter 3, I would change "tours</w:t>
-            </w:r>
-            <w:r>
-              <w:rPr>
-                <w:rFonts w:ascii="Calibri" w:hAnsi="Calibri" w:cs="Calibri"/>
-                <w:sz w:val="24"/>
-                <w:szCs w:val="24"/>
-              </w:rPr>
-              <w:t xml:space="preserve"> </w:t>
-            </w:r>
-            <w:r>
-              <w:rPr>
-                <w:rFonts w:ascii="Calibri" w:hAnsi="Calibri" w:cs="Calibri"/>
-                <w:sz w:val="24"/>
-                <w:szCs w:val="24"/>
-              </w:rPr>
-              <w:t>were introduced in chapter 2." to "tours were introduced in Chapter 2."</w:t>
-            </w:r>
-          </w:p>
-        </w:tc>
-        <w:tc>
-          <w:tcPr>
-            <w:tcW w:w="4675" w:type="dxa"/>
-          </w:tcPr>
-          <w:p>
-            <w:pPr>
-              <w:autoSpaceDE w:val="0"/>
-              <w:autoSpaceDN w:val="0"/>
-              <w:adjustRightInd w:val="0"/>
-              <w:rPr>
-                <w:rFonts w:ascii="Calibri" w:hAnsi="Calibri" w:cs="Calibri"/>
-                <w:sz w:val="24"/>
-                <w:szCs w:val="24"/>
-              </w:rPr>
-            </w:pPr>
-            <w:r>
-              <w:rPr>
-                <w:rFonts w:ascii="Calibri" w:hAnsi="Calibri" w:cs="Calibri"/>
-                <w:sz w:val="24"/>
-                <w:szCs w:val="24"/>
-              </w:rPr>
-              <w:t xml:space="preserve">This has been </w:t>
-            </w:r>
-            <w:r>
-              <w:rPr>
-                <w:rFonts w:ascii="Calibri" w:hAnsi="Calibri" w:cs="Calibri"/>
-                <w:sz w:val="24"/>
-                <w:szCs w:val="24"/>
-              </w:rPr>
-              <w:t>f</w:t>
+              <w:t>I would use capital letter when referring to specific chapters, sections or figures in the text (similar to proper names). For example, on the first page of Chapter 3, I would change "tours were introduced in chapter 2." to "tours were introduced in Chapter 2."</w:t>
+            </w:r>
+          </w:p>
+        </w:tc>
+        <w:tc>
+          <w:tcPr>
+            <w:tcW w:w="4675" w:type="dxa"/>
+          </w:tcPr>
+          <w:p>
+            <w:pPr>
+              <w:autoSpaceDE w:val="0"/>
+              <w:autoSpaceDN w:val="0"/>
+              <w:adjustRightInd w:val="0"/>
+              <w:rPr>
+                <w:rFonts w:ascii="Calibri" w:hAnsi="Calibri" w:cs="Calibri"/>
+                <w:sz w:val="24"/>
+                <w:szCs w:val="24"/>
+              </w:rPr>
+            </w:pPr>
+            <w:r>
+              <w:rPr>
+                <w:rFonts w:ascii="Calibri" w:hAnsi="Calibri" w:cs="Calibri"/>
+                <w:sz w:val="24"/>
+                <w:szCs w:val="24"/>
+              </w:rPr>
+              <w:t>This has been f</w:t>
             </w:r>
             <w:r>
               <w:rPr>
@@ -1410,23 +882,13 @@
               </w:rPr>
               <w:t xml:space="preserve">ppendix </w:t>
             </w:r>
-            <w:proofErr w:type="spellStart"/>
-            <w:r>
-              <w:rPr>
-                <w:rFonts w:ascii="Calibri" w:hAnsi="Calibri" w:cs="Calibri"/>
-                <w:sz w:val="24"/>
-                <w:szCs w:val="24"/>
-              </w:rPr>
-              <w:t>urls</w:t>
-            </w:r>
-            <w:proofErr w:type="spellEnd"/>
-            <w:r>
-              <w:rPr>
-                <w:rFonts w:ascii="Calibri" w:hAnsi="Calibri" w:cs="Calibri"/>
-                <w:sz w:val="24"/>
-                <w:szCs w:val="24"/>
-              </w:rPr>
-              <w:t xml:space="preserve"> have also been changed from </w:t>
+            <w:r>
+              <w:rPr>
+                <w:rFonts w:ascii="Calibri" w:hAnsi="Calibri" w:cs="Calibri"/>
+                <w:sz w:val="24"/>
+                <w:szCs w:val="24"/>
+              </w:rPr>
+              <w:t xml:space="preserve">urls have also been changed from </w:t>
             </w:r>
             <w:r>
               <w:rPr>
@@ -1442,25 +904,7 @@
                 <w:sz w:val="24"/>
                 <w:szCs w:val="24"/>
               </w:rPr>
-              <w:t xml:space="preserve"> for </w:t>
-            </w:r>
-            <w:proofErr w:type="spellStart"/>
-            <w:r>
-              <w:rPr>
-                <w:rFonts w:ascii="Calibri" w:hAnsi="Calibri" w:cs="Calibri"/>
-                <w:sz w:val="24"/>
-                <w:szCs w:val="24"/>
-              </w:rPr>
-              <w:t>url</w:t>
-            </w:r>
-            <w:proofErr w:type="spellEnd"/>
-            <w:r>
-              <w:rPr>
-                <w:rFonts w:ascii="Calibri" w:hAnsi="Calibri" w:cs="Calibri"/>
-                <w:sz w:val="24"/>
-                <w:szCs w:val="24"/>
-              </w:rPr>
-              <w:t xml:space="preserve"> </w:t>
+              <w:t xml:space="preserve"> for url </w:t>
             </w:r>
             <w:r>
               <w:rPr>
@@ -1548,7 +992,15 @@
                 <w:sz w:val="24"/>
                 <w:szCs w:val="24"/>
               </w:rPr>
-              <w:t xml:space="preserve">Prof Cook and I see </w:t>
+              <w:t>Kim, Di,</w:t>
+            </w:r>
+            <w:r>
+              <w:rPr>
+                <w:rFonts w:ascii="Calibri" w:hAnsi="Calibri" w:cs="Calibri"/>
+                <w:sz w:val="24"/>
+                <w:szCs w:val="24"/>
+              </w:rPr>
+              <w:t xml:space="preserve"> and I see </w:t>
             </w:r>
             <w:r>
               <w:rPr>
@@ -1565,6 +1017,14 @@
                 <w:szCs w:val="24"/>
               </w:rPr>
               <w:t>purple</w:t>
+            </w:r>
+            <w:r>
+              <w:rPr>
+                <w:rFonts w:ascii="Calibri" w:hAnsi="Calibri" w:cs="Calibri"/>
+                <w:sz w:val="24"/>
+                <w:szCs w:val="24"/>
+              </w:rPr>
+              <w:t>, at any rate there should be little chance to conflate with the orange or green</w:t>
             </w:r>
             <w:r>
               <w:rPr>
@@ -1599,55 +1059,7 @@
                 <w:sz w:val="24"/>
                 <w:szCs w:val="24"/>
               </w:rPr>
-              <w:t>Chapter 4. For completeness, it would be useful to provide the information that was used to</w:t>
-            </w:r>
-            <w:r>
-              <w:rPr>
-                <w:rFonts w:ascii="Calibri" w:hAnsi="Calibri" w:cs="Calibri"/>
-                <w:sz w:val="24"/>
-                <w:szCs w:val="24"/>
-              </w:rPr>
-              <w:t xml:space="preserve"> </w:t>
-            </w:r>
-            <w:r>
-              <w:rPr>
-                <w:rFonts w:ascii="Calibri" w:hAnsi="Calibri" w:cs="Calibri"/>
-                <w:sz w:val="24"/>
-                <w:szCs w:val="24"/>
-              </w:rPr>
-              <w:t>instruct and train the crowdsourcing authors. At the link you provided, I could only identify</w:t>
-            </w:r>
-            <w:r>
-              <w:rPr>
-                <w:rFonts w:ascii="Calibri" w:hAnsi="Calibri" w:cs="Calibri"/>
-                <w:sz w:val="24"/>
-                <w:szCs w:val="24"/>
-              </w:rPr>
-              <w:t xml:space="preserve"> </w:t>
-            </w:r>
-            <w:r>
-              <w:rPr>
-                <w:rFonts w:ascii="Calibri" w:hAnsi="Calibri" w:cs="Calibri"/>
-                <w:sz w:val="24"/>
-                <w:szCs w:val="24"/>
-              </w:rPr>
-              <w:t>material relevant to the paper/chapter. If it's there and I missed it, that information should be</w:t>
-            </w:r>
-            <w:r>
-              <w:rPr>
-                <w:rFonts w:ascii="Calibri" w:hAnsi="Calibri" w:cs="Calibri"/>
-                <w:sz w:val="24"/>
-                <w:szCs w:val="24"/>
-              </w:rPr>
-              <w:t xml:space="preserve"> </w:t>
-            </w:r>
-            <w:r>
-              <w:rPr>
-                <w:rFonts w:ascii="Calibri" w:hAnsi="Calibri" w:cs="Calibri"/>
-                <w:sz w:val="24"/>
-                <w:szCs w:val="24"/>
-              </w:rPr>
-              <w:t>reorganized/renamed to make it easier to find.</w:t>
+              <w:t>Chapter 4. For completeness, it would be useful to provide the information that was used to instruct and train the crowdsourcing authors. At the link you provided, I could only identify material relevant to the paper/chapter. If it's there and I missed it, that information should be reorganized/renamed to make it easier to find.</w:t>
             </w:r>
           </w:p>
         </w:tc>
@@ -1673,38 +1085,6 @@
                 <w:szCs w:val="24"/>
               </w:rPr>
               <w:t>The instructional video has been uploaded to Vimeo. This is linked in the chapter and appendix as well.</w:t>
-            </w:r>
-          </w:p>
-          <w:p>
-            <w:pPr>
-              <w:autoSpaceDE w:val="0"/>
-              <w:autoSpaceDN w:val="0"/>
-              <w:adjustRightInd w:val="0"/>
-              <w:rPr>
-                <w:rFonts w:ascii="Calibri" w:hAnsi="Calibri" w:cs="Calibri"/>
-                <w:sz w:val="24"/>
-                <w:szCs w:val="24"/>
-              </w:rPr>
-            </w:pPr>
-          </w:p>
-          <w:p>
-            <w:pPr>
-              <w:autoSpaceDE w:val="0"/>
-              <w:autoSpaceDN w:val="0"/>
-              <w:adjustRightInd w:val="0"/>
-              <w:rPr>
-                <w:rFonts w:ascii="Calibri" w:hAnsi="Calibri" w:cs="Calibri"/>
-                <w:sz w:val="24"/>
-                <w:szCs w:val="24"/>
-              </w:rPr>
-            </w:pPr>
-            <w:r>
-              <w:rPr>
-                <w:rFonts w:ascii="Calibri" w:hAnsi="Calibri" w:cs="Calibri"/>
-                <w:sz w:val="24"/>
-                <w:szCs w:val="24"/>
-              </w:rPr>
-              <w:t>Additionally, a number of structural changes and discussion has been made to Chapter 4.</w:t>
             </w:r>
           </w:p>
         </w:tc>
@@ -1788,41 +1168,7 @@
                 <w:sz w:val="24"/>
                 <w:szCs w:val="24"/>
               </w:rPr>
-              <w:t xml:space="preserve">Another round of </w:t>
-            </w:r>
-            <w:proofErr w:type="spellStart"/>
-            <w:r>
-              <w:rPr>
-                <w:rFonts w:ascii="Calibri" w:hAnsi="Calibri" w:cs="Calibri"/>
-                <w:sz w:val="24"/>
-                <w:szCs w:val="24"/>
-              </w:rPr>
-              <w:t>Grammerly</w:t>
-            </w:r>
-            <w:proofErr w:type="spellEnd"/>
-            <w:r>
-              <w:rPr>
-                <w:rFonts w:ascii="Calibri" w:hAnsi="Calibri" w:cs="Calibri"/>
-                <w:sz w:val="24"/>
-                <w:szCs w:val="24"/>
-              </w:rPr>
-              <w:t xml:space="preserve"> edits and </w:t>
-            </w:r>
-            <w:r>
-              <w:rPr>
-                <w:rFonts w:ascii="Calibri" w:hAnsi="Calibri" w:cs="Calibri"/>
-                <w:sz w:val="24"/>
-                <w:szCs w:val="24"/>
-              </w:rPr>
-              <w:t>careful proofreading</w:t>
-            </w:r>
-            <w:r>
-              <w:rPr>
-                <w:rFonts w:ascii="Calibri" w:hAnsi="Calibri" w:cs="Calibri"/>
-                <w:sz w:val="24"/>
-                <w:szCs w:val="24"/>
-              </w:rPr>
-              <w:t xml:space="preserve"> has been conducted finding several of the listed issues.</w:t>
+              <w:t>Another round of Grammerly edits and careful proofreading has been conducted finding several of the listed issues.</w:t>
             </w:r>
           </w:p>
         </w:tc>
@@ -1860,26 +1206,10 @@
       </w:pPr>
       <w:r>
         <w:lastRenderedPageBreak/>
-        <w:t xml:space="preserve">Dr </w:t>
-      </w:r>
-      <w:proofErr w:type="spellStart"/>
-      <w:r>
-        <w:t>Sigurdur</w:t>
-      </w:r>
-      <w:proofErr w:type="spellEnd"/>
-      <w:r>
-        <w:t xml:space="preserve"> </w:t>
-      </w:r>
-      <w:proofErr w:type="spellStart"/>
-      <w:r>
-        <w:t>Olafsson</w:t>
-      </w:r>
-      <w:proofErr w:type="spellEnd"/>
-      <w:r>
-        <w:t xml:space="preserve">, </w:t>
-      </w:r>
-      <w:r>
-        <w:t>Iowa State University</w:t>
+        <w:t>Dr Sigurdur Olafsson</w:t>
+      </w:r>
+      <w:r>
+        <w:t>, Iowa State University</w:t>
       </w:r>
     </w:p>
     <w:p/>
@@ -1891,15 +1221,7 @@
     <w:p/>
     <w:p>
       <w:r>
-        <w:t xml:space="preserve">Dr. </w:t>
-      </w:r>
-      <w:proofErr w:type="spellStart"/>
-      <w:r>
-        <w:t>Olafsson</w:t>
-      </w:r>
-      <w:proofErr w:type="spellEnd"/>
-      <w:r>
-        <w:t xml:space="preserve"> did not </w:t>
+        <w:t xml:space="preserve">Dr. Olafsson did not </w:t>
       </w:r>
       <w:r>
         <w:t>include any</w:t>
@@ -1927,7 +1249,16 @@
     </w:p>
     <w:p>
       <w:r>
-        <w:t>28 May, 2022</w:t>
+        <w:t>01</w:t>
+      </w:r>
+      <w:r>
+        <w:t xml:space="preserve"> </w:t>
+      </w:r>
+      <w:r>
+        <w:t>June</w:t>
+      </w:r>
+      <w:r>
+        <w:t>, 2022</w:t>
       </w:r>
     </w:p>
     <w:sectPr>

</xml_diff>

<commit_message>
Grammerly changes from .rmd docs.
</commit_message>
<xml_diff>
--- a/rmd/amendments_response.docx
+++ b/rmd/amendments_response.docx
@@ -1249,7 +1249,10 @@
     </w:p>
     <w:p>
       <w:r>
-        <w:t>01</w:t>
+        <w:t>0</w:t>
+      </w:r>
+      <w:r>
+        <w:t>3</w:t>
       </w:r>
       <w:r>
         <w:t xml:space="preserve"> </w:t>

</xml_diff>